<commit_message>
Add of signatures pictures
Ajout des signature sous images
</commit_message>
<xml_diff>
--- a/Contrat de progression.docx
+++ b/Contrat de progression.docx
@@ -7,10 +7,7 @@
         <w:pStyle w:val="Titre1"/>
       </w:pPr>
       <w:r>
-        <w:t xml:space="preserve">Contrat de </w:t>
-      </w:r>
-      <w:r>
-        <w:t>progression</w:t>
+        <w:t>Contrat de progression</w:t>
       </w:r>
     </w:p>
     <w:p/>
@@ -107,7 +104,6 @@
           <w:rFonts w:eastAsia="Times New Roman" w:cstheme="minorHAnsi"/>
           <w:b/>
           <w:bCs/>
-          <w:color w:val="24292E"/>
           <w:kern w:val="36"/>
           <w:sz w:val="48"/>
           <w:szCs w:val="48"/>
@@ -119,7 +115,6 @@
           <w:rFonts w:eastAsia="Times New Roman" w:cstheme="minorHAnsi"/>
           <w:b/>
           <w:bCs/>
-          <w:color w:val="24292E"/>
           <w:kern w:val="36"/>
           <w:sz w:val="48"/>
           <w:szCs w:val="48"/>
@@ -202,19 +197,7 @@
         <w:rPr>
           <w:lang w:eastAsia="fr-FR"/>
         </w:rPr>
-        <w:t xml:space="preserve">Cependant, les lois du royaume de LVN doivent prévaloir et il sera préférable de rappeler </w:t>
-      </w:r>
-      <w:r>
-        <w:rPr>
-          <w:lang w:eastAsia="fr-FR"/>
-        </w:rPr>
-        <w:t>lesdites</w:t>
-      </w:r>
-      <w:r>
-        <w:rPr>
-          <w:lang w:eastAsia="fr-FR"/>
-        </w:rPr>
-        <w:t xml:space="preserve"> lois qui nous concerne. C’est ainsi qu’il sera rappelé, lors de l'article 16, les règles du royaume à propos du développement personnel.</w:t>
+        <w:t>Cependant, les lois du royaume de LVN doivent prévaloir et il sera préférable de rappeler lesdites lois qui nous concerne. C’est ainsi qu’il sera rappelé, lors de l'article 16, les règles du royaume à propos du développement personnel.</w:t>
       </w:r>
     </w:p>
     <w:p>
@@ -263,7 +246,6 @@
           <w:rFonts w:eastAsia="Times New Roman" w:cstheme="minorHAnsi"/>
           <w:b/>
           <w:bCs/>
-          <w:color w:val="24292E"/>
           <w:kern w:val="36"/>
           <w:sz w:val="48"/>
           <w:szCs w:val="48"/>
@@ -275,7 +257,6 @@
           <w:rFonts w:eastAsia="Times New Roman" w:cstheme="minorHAnsi"/>
           <w:b/>
           <w:bCs/>
-          <w:color w:val="24292E"/>
           <w:kern w:val="36"/>
           <w:sz w:val="48"/>
           <w:szCs w:val="48"/>
@@ -474,19 +455,7 @@
         <w:rPr>
           <w:lang w:eastAsia="fr-FR"/>
         </w:rPr>
-        <w:t xml:space="preserve">Le participant d'Écosse s'engage donc à manger une quantité de nourriture supérieur à 2600 </w:t>
-      </w:r>
-      <w:r>
-        <w:rPr>
-          <w:lang w:eastAsia="fr-FR"/>
-        </w:rPr>
-        <w:t>Kcal</w:t>
-      </w:r>
-      <w:r>
-        <w:rPr>
-          <w:lang w:eastAsia="fr-FR"/>
-        </w:rPr>
-        <w:t xml:space="preserve"> par jour en privilégiant les aliments saints pour son corps et en conservant ses envies de gras et de malbouffe pour le </w:t>
+        <w:t xml:space="preserve">Le participant d'Écosse s'engage donc à manger une quantité de nourriture supérieur à 2600 Kcal par jour en privilégiant les aliments saints pour son corps et en conservant ses envies de gras et de malbouffe pour le </w:t>
       </w:r>
       <w:r>
         <w:rPr>
@@ -569,19 +538,7 @@
         <w:rPr>
           <w:lang w:eastAsia="fr-FR"/>
         </w:rPr>
-        <w:t xml:space="preserve">Aussi il devra s'entraîner avec régularité à une fréquence de 3 à 5 séance de musculation par semaine de chacune au minimum 1 heure, et sans passer son temps à s'admirer dans la glace, à jouer sur son téléphone ou </w:t>
-      </w:r>
-      <w:r>
-        <w:rPr>
-          <w:lang w:eastAsia="fr-FR"/>
-        </w:rPr>
-        <w:t>à</w:t>
-      </w:r>
-      <w:r>
-        <w:rPr>
-          <w:lang w:eastAsia="fr-FR"/>
-        </w:rPr>
-        <w:t xml:space="preserve"> parler avec les autres personnes présente.</w:t>
+        <w:t>Aussi il devra s'entraîner avec régularité à une fréquence de 3 à 5 séance de musculation par semaine de chacune au minimum 1 heure, et sans passer son temps à s'admirer dans la glace, à jouer sur son téléphone ou à parler avec les autres personnes présente.</w:t>
       </w:r>
     </w:p>
     <w:p>
@@ -621,19 +578,7 @@
         <w:rPr>
           <w:lang w:eastAsia="fr-FR"/>
         </w:rPr>
-        <w:t xml:space="preserve">La liste des activités à ne pas faire n'est pas exhaustive, le signataire sera tenu pour responsable s'il devient tatillon sur les mots et expression dans le but de justifier une séance infructueuse. Il sera accusé sans prévention de tentative de "prise pour un con" du conservateur des bonnes meures. Ainsi, si une justification abusive est utilisée à un trop grand nombre de reprises, il sera directement retiré au signataire 0.5 Kg </w:t>
-      </w:r>
-      <w:r>
-        <w:rPr>
-          <w:lang w:eastAsia="fr-FR"/>
-        </w:rPr>
-        <w:t>à</w:t>
-      </w:r>
-      <w:r>
-        <w:rPr>
-          <w:lang w:eastAsia="fr-FR"/>
-        </w:rPr>
-        <w:t xml:space="preserve"> son compteur final, entrainant les conséquences bien connues qui sont indiqué plus bas dans ce document. </w:t>
+        <w:t xml:space="preserve">La liste des activités à ne pas faire n'est pas exhaustive, le signataire sera tenu pour responsable s'il devient tatillon sur les mots et expression dans le but de justifier une séance infructueuse. Il sera accusé sans prévention de tentative de "prise pour un con" du conservateur des bonnes meures. Ainsi, si une justification abusive est utilisée à un trop grand nombre de reprises, il sera directement retiré au signataire 0.5 Kg à son compteur final, entrainant les conséquences bien connues qui sont indiqué plus bas dans ce document. </w:t>
       </w:r>
     </w:p>
     <w:p>
@@ -668,13 +613,7 @@
       </w:pPr>
       <w:r>
         <w:lastRenderedPageBreak/>
-        <w:t>ARTICLE 4</w:t>
-      </w:r>
-      <w:r>
-        <w:t xml:space="preserve">. OBLIGATIONS DU PREMIER SIGNATAIRE - SIGNATAIRE DU ROYAUME </w:t>
-      </w:r>
-      <w:r>
-        <w:t>DE FRANCE</w:t>
+        <w:t>ARTICLE 4. OBLIGATIONS DU PREMIER SIGNATAIRE - SIGNATAIRE DU ROYAUME DE FRANCE</w:t>
       </w:r>
     </w:p>
     <w:p>
@@ -695,42 +634,7 @@
           <w:lang w:eastAsia="fr-FR"/>
         </w:rPr>
         <w:tab/>
-      </w:r>
-      <w:r>
-        <w:rPr>
-          <w:lang w:eastAsia="fr-FR"/>
-        </w:rPr>
-        <w:t>En pr</w:t>
-      </w:r>
-      <w:r>
-        <w:rPr>
-          <w:lang w:eastAsia="fr-FR"/>
-        </w:rPr>
-        <w:t>ovenance de la partie résidant entre Annecy et Lyon</w:t>
-      </w:r>
-      <w:r>
-        <w:rPr>
-          <w:lang w:eastAsia="fr-FR"/>
-        </w:rPr>
-        <w:t>, il lui sera demand</w:t>
-      </w:r>
-      <w:r>
-        <w:rPr>
-          <w:lang w:eastAsia="fr-FR"/>
-        </w:rPr>
-        <w:t>é de fournir un double effort</w:t>
-      </w:r>
-      <w:r>
-        <w:rPr>
-          <w:lang w:eastAsia="fr-FR"/>
-        </w:rPr>
-        <w:t xml:space="preserve"> également</w:t>
-      </w:r>
-      <w:r>
-        <w:rPr>
-          <w:lang w:eastAsia="fr-FR"/>
-        </w:rPr>
-        <w:t>. </w:t>
+        <w:t>En provenance de la partie résidant entre Annecy et Lyon, il lui sera demandé de fournir un double effort également. </w:t>
       </w:r>
     </w:p>
     <w:p>
@@ -769,25 +673,13 @@
         <w:rPr>
           <w:lang w:eastAsia="fr-FR"/>
         </w:rPr>
-        <w:t>formées par son estomac et son enveloppe charnelle, il ne s'agit pas ici de porter atteinte à l'intégrité physique de</w:t>
-      </w:r>
-      <w:r>
-        <w:rPr>
-          <w:lang w:eastAsia="fr-FR"/>
-        </w:rPr>
-        <w:t xml:space="preserve"> cette personne </w:t>
-      </w:r>
-      <w:r>
-        <w:rPr>
-          <w:lang w:eastAsia="fr-FR"/>
-        </w:rPr>
-        <w:t>mais bien d’une recherche scientifique faite en parallèle de l’entrainement.</w:t>
-      </w:r>
-      <w:r>
-        <w:rPr>
-          <w:lang w:eastAsia="fr-FR"/>
-        </w:rPr>
-        <w:t xml:space="preserve"> </w:t>
+        <w:t xml:space="preserve">formées par son estomac et son enveloppe charnelle, il ne s'agit pas ici de porter atteinte à l'intégrité physique de cette personne </w:t>
+      </w:r>
+      <w:r>
+        <w:rPr>
+          <w:lang w:eastAsia="fr-FR"/>
+        </w:rPr>
+        <w:t xml:space="preserve">mais bien d’une recherche scientifique faite en parallèle de l’entrainement. </w:t>
       </w:r>
       <w:r>
         <w:rPr>
@@ -841,13 +733,7 @@
         <w:rPr>
           <w:lang w:eastAsia="fr-FR"/>
         </w:rPr>
-        <w:t xml:space="preserve"> et où ce dit contrat sera devenu caduc et engendrera, possiblement, la réalisation d'un suivant afin de revoir les objectifs et de les adapter à la situation le moment venu. Cette partie devra également respecter la fréquence d'entraînement à la salle qui</w:t>
-      </w:r>
-      <w:r>
-        <w:rPr>
-          <w:lang w:eastAsia="fr-FR"/>
-        </w:rPr>
-        <w:t xml:space="preserve"> va être définie par la suite. </w:t>
+        <w:t xml:space="preserve"> et où ce dit contrat sera devenu caduc et engendrera, possiblement, la réalisation d'un suivant afin de revoir les objectifs et de les adapter à la situation le moment venu. Cette partie devra également respecter la fréquence d'entraînement à la salle qui va être définie par la suite. </w:t>
       </w:r>
     </w:p>
     <w:p>
@@ -889,13 +775,7 @@
         <w:rPr>
           <w:lang w:eastAsia="fr-FR"/>
         </w:rPr>
-        <w:t>doit s'entrainer</w:t>
-      </w:r>
-      <w:r>
-        <w:rPr>
-          <w:lang w:eastAsia="fr-FR"/>
-        </w:rPr>
-        <w:t xml:space="preserve"> le plus possible dans la limite de ses capacités physiques bien que des courbatures ne puisse faire état de limites sauf cas insoutenable. </w:t>
+        <w:t xml:space="preserve">doit s'entrainer le plus possible dans la limite de ses capacités physiques bien que des courbatures ne puisse faire état de limites sauf cas insoutenable. </w:t>
       </w:r>
       <w:r>
         <w:rPr>
@@ -914,7 +794,6 @@
           <w:rFonts w:eastAsia="Times New Roman" w:cstheme="minorHAnsi"/>
           <w:b/>
           <w:bCs/>
-          <w:color w:val="24292E"/>
           <w:kern w:val="36"/>
           <w:sz w:val="48"/>
           <w:szCs w:val="48"/>
@@ -965,19 +844,7 @@
         <w:rPr>
           <w:lang w:eastAsia="fr-FR"/>
         </w:rPr>
-        <w:t xml:space="preserve">3200 </w:t>
-      </w:r>
-      <w:r>
-        <w:rPr>
-          <w:lang w:eastAsia="fr-FR"/>
-        </w:rPr>
-        <w:t>Kcal</w:t>
-      </w:r>
-      <w:r>
-        <w:rPr>
-          <w:lang w:eastAsia="fr-FR"/>
-        </w:rPr>
-        <w:t xml:space="preserve"> par jour en privilégiant les aliments saints pour son corps et en conservant ses envies de gras et de malbouffe pour le </w:t>
+        <w:t xml:space="preserve">3200 Kcal par jour en privilégiant les aliments saints pour son corps et en conservant ses envies de gras et de malbouffe pour le </w:t>
       </w:r>
       <w:r>
         <w:rPr>
@@ -1030,71 +897,35 @@
         <w:rPr>
           <w:lang w:eastAsia="fr-FR"/>
         </w:rPr>
-        <w:t>[</w:t>
-      </w:r>
-      <w:r>
-        <w:rPr>
-          <w:lang w:eastAsia="fr-FR"/>
-        </w:rPr>
-        <w:t>Ligne</w:t>
-      </w:r>
-      <w:r>
-        <w:rPr>
-          <w:lang w:eastAsia="fr-FR"/>
-        </w:rPr>
-        <w:t xml:space="preserve"> de sanction] </w:t>
-      </w:r>
-    </w:p>
-    <w:p>
-      <w:pPr>
-        <w:spacing w:line="360" w:lineRule="auto"/>
-        <w:rPr>
-          <w:lang w:eastAsia="fr-FR"/>
-        </w:rPr>
-      </w:pPr>
-      <w:r>
-        <w:rPr>
-          <w:lang w:eastAsia="fr-FR"/>
-        </w:rPr>
-        <w:t xml:space="preserve">La liste des activités à ne pas faire n'est pas exhaustive, le signataire sera tenu pour responsable s'il devient tatillon sur les mots et expression dans le but de justifier une séance infructueuse. Il sera accusé sans prévention de tentative de "prise pour un con" du conservateur des bonnes meures. Ainsi, si une justification abusive est utilisée à un trop grand nombre de reprises, il sera directement retiré au signataire 0.5 Kg </w:t>
-      </w:r>
-      <w:r>
-        <w:rPr>
-          <w:lang w:eastAsia="fr-FR"/>
-        </w:rPr>
-        <w:t>à</w:t>
-      </w:r>
-      <w:r>
-        <w:rPr>
-          <w:lang w:eastAsia="fr-FR"/>
-        </w:rPr>
-        <w:t xml:space="preserve"> son compteur final, entrainant les conséquences bien connues qui sont indiqué plus bas dans ce document. </w:t>
-      </w:r>
-    </w:p>
-    <w:p>
-      <w:pPr>
-        <w:spacing w:line="360" w:lineRule="auto"/>
-        <w:rPr>
-          <w:lang w:eastAsia="fr-FR"/>
-        </w:rPr>
-      </w:pPr>
-      <w:r>
-        <w:rPr>
-          <w:lang w:eastAsia="fr-FR"/>
-        </w:rPr>
-        <w:t>[</w:t>
-      </w:r>
-      <w:r>
-        <w:rPr>
-          <w:lang w:eastAsia="fr-FR"/>
-        </w:rPr>
-        <w:t>Ligne</w:t>
-      </w:r>
-      <w:r>
-        <w:rPr>
-          <w:lang w:eastAsia="fr-FR"/>
-        </w:rPr>
-        <w:t xml:space="preserve"> de sanction] </w:t>
+        <w:t xml:space="preserve">[Ligne de sanction] </w:t>
+      </w:r>
+    </w:p>
+    <w:p>
+      <w:pPr>
+        <w:spacing w:line="360" w:lineRule="auto"/>
+        <w:rPr>
+          <w:lang w:eastAsia="fr-FR"/>
+        </w:rPr>
+      </w:pPr>
+      <w:r>
+        <w:rPr>
+          <w:lang w:eastAsia="fr-FR"/>
+        </w:rPr>
+        <w:t xml:space="preserve">La liste des activités à ne pas faire n'est pas exhaustive, le signataire sera tenu pour responsable s'il devient tatillon sur les mots et expression dans le but de justifier une séance infructueuse. Il sera accusé sans prévention de tentative de "prise pour un con" du conservateur des bonnes meures. Ainsi, si une justification abusive est utilisée à un trop grand nombre de reprises, il sera directement retiré au signataire 0.5 Kg à son compteur final, entrainant les conséquences bien connues qui sont indiqué plus bas dans ce document. </w:t>
+      </w:r>
+    </w:p>
+    <w:p>
+      <w:pPr>
+        <w:spacing w:line="360" w:lineRule="auto"/>
+        <w:rPr>
+          <w:lang w:eastAsia="fr-FR"/>
+        </w:rPr>
+      </w:pPr>
+      <w:r>
+        <w:rPr>
+          <w:lang w:eastAsia="fr-FR"/>
+        </w:rPr>
+        <w:t>[Ligne de sanction] </w:t>
       </w:r>
     </w:p>
     <w:p>
@@ -1103,7 +934,6 @@
           <w:rFonts w:eastAsia="Times New Roman" w:cstheme="minorHAnsi"/>
           <w:b/>
           <w:bCs/>
-          <w:color w:val="24292E"/>
           <w:kern w:val="36"/>
           <w:sz w:val="48"/>
           <w:szCs w:val="48"/>
@@ -1115,7 +945,6 @@
           <w:rFonts w:eastAsia="Times New Roman" w:cstheme="minorHAnsi"/>
           <w:b/>
           <w:bCs/>
-          <w:color w:val="24292E"/>
           <w:kern w:val="36"/>
           <w:sz w:val="48"/>
           <w:szCs w:val="48"/>
@@ -1198,19 +1027,7 @@
         <w:rPr>
           <w:lang w:eastAsia="fr-FR"/>
         </w:rPr>
-        <w:t xml:space="preserve">En cas de survenance d'un tel cas de force majeure, l'exécution du présent contrat sera suspendue jusqu'à disparition, extinction ou cessation du cas de force majeure. Toutefois, si le cas de force majeure perdure </w:t>
-      </w:r>
-      <w:r>
-        <w:rPr>
-          <w:lang w:eastAsia="fr-FR"/>
-        </w:rPr>
-        <w:t>au-delà</w:t>
-      </w:r>
-      <w:r>
-        <w:rPr>
-          <w:lang w:eastAsia="fr-FR"/>
-        </w:rPr>
-        <w:t xml:space="preserve"> d'un délai de trente (30) jours, les parties doivent se rapprocher afin de discuter d'une évent</w:t>
+        <w:t>En cas de survenance d'un tel cas de force majeure, l'exécution du présent contrat sera suspendue jusqu'à disparition, extinction ou cessation du cas de force majeure. Toutefois, si le cas de force majeure perdure au-delà d'un délai de trente (30) jours, les parties doivent se rapprocher afin de discuter d'une évent</w:t>
       </w:r>
       <w:r>
         <w:rPr>
@@ -1261,7 +1078,6 @@
           <w:rFonts w:eastAsia="Times New Roman" w:cstheme="minorHAnsi"/>
           <w:b/>
           <w:bCs/>
-          <w:color w:val="24292E"/>
           <w:kern w:val="36"/>
           <w:sz w:val="48"/>
           <w:szCs w:val="48"/>
@@ -1273,7 +1089,6 @@
           <w:rFonts w:eastAsia="Times New Roman" w:cstheme="minorHAnsi"/>
           <w:b/>
           <w:bCs/>
-          <w:color w:val="24292E"/>
           <w:kern w:val="36"/>
           <w:sz w:val="48"/>
           <w:szCs w:val="48"/>
@@ -1464,7 +1279,6 @@
         <w:spacing w:line="240" w:lineRule="auto"/>
         <w:rPr>
           <w:rFonts w:eastAsia="Times New Roman" w:cstheme="minorHAnsi"/>
-          <w:color w:val="24292E"/>
           <w:szCs w:val="28"/>
           <w:lang w:eastAsia="fr-FR"/>
         </w:rPr>
@@ -1486,7 +1300,6 @@
       <w:r>
         <w:rPr>
           <w:rFonts w:eastAsia="Times New Roman" w:cstheme="minorHAnsi"/>
-          <w:color w:val="24292E"/>
           <w:szCs w:val="28"/>
           <w:lang w:eastAsia="fr-FR"/>
         </w:rPr>
@@ -1511,12 +1324,13 @@
       <w:r>
         <w:rPr>
           <w:rFonts w:eastAsia="Times New Roman" w:cstheme="minorHAnsi"/>
-          <w:color w:val="24292E"/>
           <w:szCs w:val="28"/>
           <w:lang w:eastAsia="fr-FR"/>
         </w:rPr>
         <w:t>" afin que ces objectifs soient clairs et que les parties aient un référent pour être sûr. (Cette page pourra faire l’objet d’un avenant sans rendre caduc le contrat si les parties le juge utile et tombent d’accord)</w:t>
       </w:r>
+      <w:bookmarkStart w:id="0" w:name="_GoBack"/>
+      <w:bookmarkEnd w:id="0"/>
     </w:p>
     <w:p>
       <w:pPr>
@@ -1529,11 +1343,13 @@
         <w:spacing w:line="240" w:lineRule="auto"/>
         <w:ind w:firstLine="708"/>
         <w:rPr>
+          <w:color w:val="auto"/>
           <w:u w:val="single"/>
         </w:rPr>
       </w:pPr>
       <w:r>
         <w:rPr>
+          <w:color w:val="auto"/>
           <w:u w:val="single"/>
         </w:rPr>
         <w:t>Pour la partie de Annecy-Lyon</w:t>
@@ -1637,7 +1453,7 @@
         <w:rPr>
           <w:sz w:val="4"/>
         </w:rPr>
-        <w:t>OuiCestUnAveueMaisPersonneNeLira</w:t>
+        <w:t>OuiCestUnAveuMaisPersonneNeLira</w:t>
       </w:r>
       <w:proofErr w:type="spellEnd"/>
       <w:r>
@@ -1674,13 +1490,31 @@
         <w:rPr>
           <w:sz w:val="4"/>
         </w:rPr>
-        <w:t xml:space="preserve">&gt;=140/45 pas de coloration </w:t>
-      </w:r>
-      <w:r>
-        <w:rPr>
-          <w:sz w:val="4"/>
-        </w:rPr>
-        <w:t>// &gt;130/40</w:t>
+        <w:t>&gt;=140/4</w:t>
+      </w:r>
+      <w:r>
+        <w:rPr>
+          <w:sz w:val="4"/>
+        </w:rPr>
+        <w:t>0</w:t>
+      </w:r>
+      <w:r>
+        <w:rPr>
+          <w:sz w:val="4"/>
+        </w:rPr>
+        <w:t xml:space="preserve"> pas de coloration </w:t>
+      </w:r>
+      <w:r>
+        <w:rPr>
+          <w:sz w:val="4"/>
+        </w:rPr>
+        <w:t>// &gt;130/</w:t>
+      </w:r>
+      <w:r>
+        <w:rPr>
+          <w:sz w:val="4"/>
+        </w:rPr>
+        <w:t>37.5</w:t>
       </w:r>
       <w:r>
         <w:rPr>
@@ -1692,7 +1526,19 @@
         <w:rPr>
           <w:sz w:val="4"/>
         </w:rPr>
-        <w:t xml:space="preserve"> &gt;120/35 Bordeaux // &gt;110/30</w:t>
+        <w:t xml:space="preserve"> &gt;120/3</w:t>
+      </w:r>
+      <w:r>
+        <w:rPr>
+          <w:sz w:val="4"/>
+        </w:rPr>
+        <w:t>5</w:t>
+      </w:r>
+      <w:r>
+        <w:rPr>
+          <w:sz w:val="4"/>
+        </w:rPr>
+        <w:t xml:space="preserve"> Bordeaux // &gt;110/30</w:t>
       </w:r>
       <w:r>
         <w:rPr>
@@ -1704,32 +1550,28 @@
         <w:rPr>
           <w:sz w:val="4"/>
         </w:rPr>
-        <w:t>déjà</w:t>
-      </w:r>
-      <w:r>
-        <w:rPr>
-          <w:sz w:val="4"/>
-        </w:rPr>
-        <w:t xml:space="preserve">. </w:t>
-      </w:r>
-      <w:r>
-        <w:rPr>
-          <w:sz w:val="4"/>
-        </w:rPr>
-        <w:t xml:space="preserve">Malus : enlever 1 ou 2 Kg au </w:t>
-      </w:r>
-      <w:r>
-        <w:rPr>
-          <w:sz w:val="4"/>
-        </w:rPr>
-        <w:t>résultats</w:t>
-      </w:r>
-      <w:r>
-        <w:rPr>
-          <w:sz w:val="4"/>
-        </w:rPr>
-        <w:t xml:space="preserve"> final de son adversaire</w:t>
-      </w:r>
+        <w:t xml:space="preserve">déjà. </w:t>
+      </w:r>
+      <w:r>
+        <w:rPr>
+          <w:sz w:val="4"/>
+        </w:rPr>
+        <w:t xml:space="preserve">Malus : </w:t>
+      </w:r>
+      <w:r>
+        <w:rPr>
+          <w:sz w:val="4"/>
+        </w:rPr>
+        <w:t xml:space="preserve">oblige la partie adverse à lui préparer des </w:t>
+      </w:r>
+      <w:proofErr w:type="spellStart"/>
+      <w:r>
+        <w:rPr>
+          <w:sz w:val="4"/>
+        </w:rPr>
+        <w:t>mookies</w:t>
+      </w:r>
+      <w:proofErr w:type="spellEnd"/>
       <w:r>
         <w:rPr>
           <w:sz w:val="4"/>
@@ -2006,11 +1848,13 @@
         <w:spacing w:line="240" w:lineRule="auto"/>
         <w:ind w:firstLine="708"/>
         <w:rPr>
+          <w:color w:val="auto"/>
           <w:u w:val="single"/>
         </w:rPr>
       </w:pPr>
       <w:r>
         <w:rPr>
+          <w:color w:val="auto"/>
           <w:u w:val="single"/>
         </w:rPr>
         <w:t>Pour la partie de Glasgow</w:t>
@@ -2124,19 +1968,27 @@
         <w:rPr>
           <w:sz w:val="4"/>
         </w:rPr>
-        <w:t xml:space="preserve">Malus : enlever 5 Kg au résultats final de son adversaire </w:t>
-      </w:r>
-      <w:r>
-        <w:rPr>
-          <w:sz w:val="4"/>
-        </w:rPr>
-        <w:t>LVN</w:t>
-      </w:r>
-      <w:r>
-        <w:rPr>
-          <w:sz w:val="4"/>
-        </w:rPr>
-        <w:t xml:space="preserve"> </w:t>
+        <w:t xml:space="preserve">Malus : oblige la partie adverse à lui préparer des </w:t>
+      </w:r>
+      <w:proofErr w:type="spellStart"/>
+      <w:r>
+        <w:rPr>
+          <w:sz w:val="4"/>
+        </w:rPr>
+        <w:t>mookies</w:t>
+      </w:r>
+      <w:proofErr w:type="spellEnd"/>
+      <w:r>
+        <w:rPr>
+          <w:sz w:val="4"/>
+        </w:rPr>
+        <w:t xml:space="preserve"> </w:t>
+      </w:r>
+      <w:r>
+        <w:rPr>
+          <w:sz w:val="4"/>
+        </w:rPr>
+        <w:t xml:space="preserve">LVN </w:t>
       </w:r>
       <w:proofErr w:type="spellStart"/>
       <w:r>
@@ -2404,36 +2256,23 @@
       <w:pPr>
         <w:rPr>
           <w:rFonts w:ascii="Segoe UI" w:eastAsia="Times New Roman" w:hAnsi="Segoe UI" w:cs="Segoe UI"/>
-          <w:color w:val="24292E"/>
-          <w:sz w:val="24"/>
-          <w:szCs w:val="24"/>
-          <w:lang w:eastAsia="fr-FR"/>
-        </w:rPr>
-      </w:pPr>
-      <w:r>
-        <w:rPr>
-          <w:rFonts w:ascii="Segoe UI" w:eastAsia="Times New Roman" w:hAnsi="Segoe UI" w:cs="Segoe UI"/>
-          <w:color w:val="24292E"/>
-          <w:sz w:val="24"/>
-          <w:szCs w:val="24"/>
-          <w:lang w:eastAsia="fr-FR"/>
-        </w:rPr>
-        <w:t xml:space="preserve">Imprimé </w:t>
-      </w:r>
-      <w:r>
-        <w:rPr>
-          <w:rFonts w:ascii="Segoe UI" w:eastAsia="Times New Roman" w:hAnsi="Segoe UI" w:cs="Segoe UI"/>
-          <w:color w:val="24292E"/>
-          <w:sz w:val="24"/>
-          <w:szCs w:val="24"/>
-          <w:lang w:eastAsia="fr-FR"/>
-        </w:rPr>
-        <w:t>à</w:t>
-      </w:r>
-      <w:r>
-        <w:rPr>
-          <w:rFonts w:ascii="Segoe UI" w:eastAsia="Times New Roman" w:hAnsi="Segoe UI" w:cs="Segoe UI"/>
-          <w:color w:val="24292E"/>
+          <w:sz w:val="24"/>
+          <w:szCs w:val="24"/>
+          <w:lang w:eastAsia="fr-FR"/>
+        </w:rPr>
+      </w:pPr>
+      <w:r>
+        <w:rPr>
+          <w:rFonts w:ascii="Segoe UI" w:eastAsia="Times New Roman" w:hAnsi="Segoe UI" w:cs="Segoe UI"/>
+          <w:sz w:val="24"/>
+          <w:szCs w:val="24"/>
+          <w:lang w:eastAsia="fr-FR"/>
+        </w:rPr>
+        <w:t>Imprimé à</w:t>
+      </w:r>
+      <w:r>
+        <w:rPr>
+          <w:rFonts w:ascii="Segoe UI" w:eastAsia="Times New Roman" w:hAnsi="Segoe UI" w:cs="Segoe UI"/>
           <w:sz w:val="24"/>
           <w:szCs w:val="24"/>
           <w:lang w:eastAsia="fr-FR"/>
@@ -2443,7 +2282,6 @@
       <w:r>
         <w:rPr>
           <w:rFonts w:ascii="Segoe UI" w:eastAsia="Times New Roman" w:hAnsi="Segoe UI" w:cs="Segoe UI"/>
-          <w:color w:val="24292E"/>
           <w:sz w:val="24"/>
           <w:szCs w:val="24"/>
           <w:lang w:eastAsia="fr-FR"/>
@@ -2453,17 +2291,15 @@
       <w:r>
         <w:rPr>
           <w:rFonts w:ascii="Segoe UI" w:eastAsia="Times New Roman" w:hAnsi="Segoe UI" w:cs="Segoe UI"/>
-          <w:color w:val="24292E"/>
-          <w:sz w:val="24"/>
-          <w:szCs w:val="24"/>
-          <w:lang w:eastAsia="fr-FR"/>
-        </w:rPr>
-        <w:t xml:space="preserve"> </w:t>
-      </w:r>
-      <w:r>
-        <w:rPr>
-          <w:rFonts w:ascii="Segoe UI" w:eastAsia="Times New Roman" w:hAnsi="Segoe UI" w:cs="Segoe UI"/>
-          <w:color w:val="24292E"/>
+          <w:sz w:val="24"/>
+          <w:szCs w:val="24"/>
+          <w:lang w:eastAsia="fr-FR"/>
+        </w:rPr>
+        <w:t xml:space="preserve"> </w:t>
+      </w:r>
+      <w:r>
+        <w:rPr>
+          <w:rFonts w:ascii="Segoe UI" w:eastAsia="Times New Roman" w:hAnsi="Segoe UI" w:cs="Segoe UI"/>
           <w:sz w:val="24"/>
           <w:szCs w:val="24"/>
           <w:lang w:eastAsia="fr-FR"/>
@@ -2473,7 +2309,6 @@
       <w:r>
         <w:rPr>
           <w:rFonts w:ascii="Segoe UI" w:eastAsia="Times New Roman" w:hAnsi="Segoe UI" w:cs="Segoe UI"/>
-          <w:color w:val="24292E"/>
           <w:sz w:val="24"/>
           <w:szCs w:val="24"/>
           <w:lang w:eastAsia="fr-FR"/>
@@ -2545,36 +2380,23 @@
         <w:jc w:val="left"/>
         <w:rPr>
           <w:rFonts w:ascii="Segoe UI" w:eastAsia="Times New Roman" w:hAnsi="Segoe UI" w:cs="Segoe UI"/>
-          <w:color w:val="24292E"/>
-          <w:sz w:val="24"/>
-          <w:szCs w:val="24"/>
-          <w:lang w:eastAsia="fr-FR"/>
-        </w:rPr>
-      </w:pPr>
-      <w:r>
-        <w:rPr>
-          <w:rFonts w:ascii="Segoe UI" w:eastAsia="Times New Roman" w:hAnsi="Segoe UI" w:cs="Segoe UI"/>
-          <w:color w:val="24292E"/>
-          <w:sz w:val="24"/>
-          <w:szCs w:val="24"/>
-          <w:lang w:eastAsia="fr-FR"/>
-        </w:rPr>
-        <w:t xml:space="preserve">LE </w:t>
-      </w:r>
-      <w:r>
-        <w:rPr>
-          <w:rFonts w:ascii="Segoe UI" w:eastAsia="Times New Roman" w:hAnsi="Segoe UI" w:cs="Segoe UI"/>
-          <w:color w:val="24292E"/>
-          <w:sz w:val="24"/>
-          <w:szCs w:val="24"/>
-          <w:lang w:eastAsia="fr-FR"/>
-        </w:rPr>
-        <w:t>FRANÇAIS</w:t>
-      </w:r>
-      <w:r>
-        <w:rPr>
-          <w:rFonts w:ascii="Segoe UI" w:eastAsia="Times New Roman" w:hAnsi="Segoe UI" w:cs="Segoe UI"/>
-          <w:color w:val="24292E"/>
+          <w:sz w:val="24"/>
+          <w:szCs w:val="24"/>
+          <w:lang w:eastAsia="fr-FR"/>
+        </w:rPr>
+      </w:pPr>
+      <w:r>
+        <w:rPr>
+          <w:rFonts w:ascii="Segoe UI" w:eastAsia="Times New Roman" w:hAnsi="Segoe UI" w:cs="Segoe UI"/>
+          <w:sz w:val="24"/>
+          <w:szCs w:val="24"/>
+          <w:lang w:eastAsia="fr-FR"/>
+        </w:rPr>
+        <w:t>LE FRANÇAIS</w:t>
+      </w:r>
+      <w:r>
+        <w:rPr>
+          <w:rFonts w:ascii="Segoe UI" w:eastAsia="Times New Roman" w:hAnsi="Segoe UI" w:cs="Segoe UI"/>
           <w:sz w:val="24"/>
           <w:szCs w:val="24"/>
           <w:lang w:eastAsia="fr-FR"/>
@@ -2584,7 +2406,6 @@
       <w:r>
         <w:rPr>
           <w:rFonts w:ascii="Segoe UI" w:eastAsia="Times New Roman" w:hAnsi="Segoe UI" w:cs="Segoe UI"/>
-          <w:color w:val="24292E"/>
           <w:sz w:val="24"/>
           <w:szCs w:val="24"/>
           <w:lang w:eastAsia="fr-FR"/>
@@ -2594,7 +2415,6 @@
       <w:r>
         <w:rPr>
           <w:rFonts w:ascii="Segoe UI" w:eastAsia="Times New Roman" w:hAnsi="Segoe UI" w:cs="Segoe UI"/>
-          <w:color w:val="24292E"/>
           <w:sz w:val="24"/>
           <w:szCs w:val="24"/>
           <w:lang w:eastAsia="fr-FR"/>
@@ -2604,7 +2424,6 @@
       <w:r>
         <w:rPr>
           <w:rFonts w:ascii="Segoe UI" w:eastAsia="Times New Roman" w:hAnsi="Segoe UI" w:cs="Segoe UI"/>
-          <w:color w:val="24292E"/>
           <w:sz w:val="24"/>
           <w:szCs w:val="24"/>
           <w:lang w:eastAsia="fr-FR"/>
@@ -2614,7 +2433,6 @@
       <w:r>
         <w:rPr>
           <w:rFonts w:ascii="Segoe UI" w:eastAsia="Times New Roman" w:hAnsi="Segoe UI" w:cs="Segoe UI"/>
-          <w:color w:val="24292E"/>
           <w:sz w:val="24"/>
           <w:szCs w:val="24"/>
           <w:lang w:eastAsia="fr-FR"/>
@@ -2624,7 +2442,6 @@
       <w:r>
         <w:rPr>
           <w:rFonts w:ascii="Segoe UI" w:eastAsia="Times New Roman" w:hAnsi="Segoe UI" w:cs="Segoe UI"/>
-          <w:color w:val="24292E"/>
           <w:sz w:val="24"/>
           <w:szCs w:val="24"/>
           <w:lang w:eastAsia="fr-FR"/>
@@ -2634,7 +2451,6 @@
       <w:r>
         <w:rPr>
           <w:rFonts w:ascii="Segoe UI" w:eastAsia="Times New Roman" w:hAnsi="Segoe UI" w:cs="Segoe UI"/>
-          <w:color w:val="24292E"/>
           <w:sz w:val="24"/>
           <w:szCs w:val="24"/>
           <w:lang w:eastAsia="fr-FR"/>
@@ -2644,7 +2460,6 @@
       <w:r>
         <w:rPr>
           <w:rFonts w:ascii="Segoe UI" w:eastAsia="Times New Roman" w:hAnsi="Segoe UI" w:cs="Segoe UI"/>
-          <w:color w:val="24292E"/>
           <w:sz w:val="24"/>
           <w:szCs w:val="24"/>
           <w:lang w:eastAsia="fr-FR"/>
@@ -2654,21 +2469,11 @@
       <w:r>
         <w:rPr>
           <w:rFonts w:ascii="Segoe UI" w:eastAsia="Times New Roman" w:hAnsi="Segoe UI" w:cs="Segoe UI"/>
-          <w:color w:val="24292E"/>
           <w:sz w:val="24"/>
           <w:szCs w:val="24"/>
           <w:lang w:eastAsia="fr-FR"/>
         </w:rPr>
         <w:tab/>
-      </w:r>
-      <w:r>
-        <w:rPr>
-          <w:rFonts w:ascii="Segoe UI" w:eastAsia="Times New Roman" w:hAnsi="Segoe UI" w:cs="Segoe UI"/>
-          <w:color w:val="24292E"/>
-          <w:sz w:val="24"/>
-          <w:szCs w:val="24"/>
-          <w:lang w:eastAsia="fr-FR"/>
-        </w:rPr>
         <w:t>L'ECOSSAIS</w:t>
       </w:r>
     </w:p>
@@ -2678,12 +2483,7 @@
       </w:pPr>
       <w:r>
         <w:lastRenderedPageBreak/>
-        <w:t>ART</w:t>
-      </w:r>
-      <w:bookmarkStart w:id="0" w:name="_GoBack"/>
-      <w:bookmarkEnd w:id="0"/>
-      <w:r>
-        <w:t>ICLE 16. DÉVELOPPEMENT PERSONNEL SELON LE ROYAUME DE LVN</w:t>
+        <w:t>ARTICLE 16. DÉVELOPPEMENT PERSONNEL SELON LE ROYAUME DE LVN</w:t>
       </w:r>
     </w:p>
     <w:p>
@@ -2760,7 +2560,6 @@
         <w:jc w:val="left"/>
         <w:rPr>
           <w:rFonts w:ascii="Segoe UI" w:eastAsia="Times New Roman" w:hAnsi="Segoe UI" w:cs="Segoe UI"/>
-          <w:color w:val="24292E"/>
           <w:sz w:val="24"/>
           <w:szCs w:val="24"/>
           <w:lang w:eastAsia="fr-FR"/>
@@ -2773,16 +2572,14 @@
         <w:jc w:val="left"/>
         <w:rPr>
           <w:rFonts w:ascii="Segoe UI" w:eastAsia="Times New Roman" w:hAnsi="Segoe UI" w:cs="Segoe UI"/>
-          <w:color w:val="24292E"/>
-          <w:sz w:val="24"/>
-          <w:szCs w:val="24"/>
-          <w:lang w:eastAsia="fr-FR"/>
-        </w:rPr>
-      </w:pPr>
-      <w:r>
-        <w:rPr>
-          <w:rFonts w:ascii="Segoe UI" w:eastAsia="Times New Roman" w:hAnsi="Segoe UI" w:cs="Segoe UI"/>
-          <w:color w:val="24292E"/>
+          <w:sz w:val="24"/>
+          <w:szCs w:val="24"/>
+          <w:lang w:eastAsia="fr-FR"/>
+        </w:rPr>
+      </w:pPr>
+      <w:r>
+        <w:rPr>
+          <w:rFonts w:ascii="Segoe UI" w:eastAsia="Times New Roman" w:hAnsi="Segoe UI" w:cs="Segoe UI"/>
           <w:sz w:val="24"/>
           <w:szCs w:val="24"/>
           <w:lang w:eastAsia="fr-FR"/>
@@ -2792,7 +2589,6 @@
       <w:r>
         <w:rPr>
           <w:rFonts w:ascii="Segoe UI" w:eastAsia="Times New Roman" w:hAnsi="Segoe UI" w:cs="Segoe UI"/>
-          <w:color w:val="24292E"/>
           <w:sz w:val="24"/>
           <w:szCs w:val="24"/>
           <w:lang w:eastAsia="fr-FR"/>
@@ -2802,7 +2598,6 @@
       <w:r>
         <w:rPr>
           <w:rFonts w:ascii="Segoe UI" w:eastAsia="Times New Roman" w:hAnsi="Segoe UI" w:cs="Segoe UI"/>
-          <w:color w:val="24292E"/>
           <w:sz w:val="24"/>
           <w:szCs w:val="24"/>
           <w:lang w:eastAsia="fr-FR"/>
@@ -2812,7 +2607,6 @@
       <w:r>
         <w:rPr>
           <w:rFonts w:ascii="Segoe UI" w:eastAsia="Times New Roman" w:hAnsi="Segoe UI" w:cs="Segoe UI"/>
-          <w:color w:val="24292E"/>
           <w:sz w:val="24"/>
           <w:szCs w:val="24"/>
           <w:lang w:eastAsia="fr-FR"/>
@@ -2822,7 +2616,6 @@
       <w:r>
         <w:rPr>
           <w:rFonts w:ascii="Segoe UI" w:eastAsia="Times New Roman" w:hAnsi="Segoe UI" w:cs="Segoe UI"/>
-          <w:color w:val="24292E"/>
           <w:sz w:val="24"/>
           <w:szCs w:val="24"/>
           <w:lang w:eastAsia="fr-FR"/>
@@ -2832,7 +2625,6 @@
       <w:r>
         <w:rPr>
           <w:rFonts w:ascii="Segoe UI" w:eastAsia="Times New Roman" w:hAnsi="Segoe UI" w:cs="Segoe UI"/>
-          <w:color w:val="24292E"/>
           <w:sz w:val="24"/>
           <w:szCs w:val="24"/>
           <w:lang w:eastAsia="fr-FR"/>
@@ -2842,7 +2634,6 @@
       <w:r>
         <w:rPr>
           <w:rFonts w:ascii="Segoe UI" w:eastAsia="Times New Roman" w:hAnsi="Segoe UI" w:cs="Segoe UI"/>
-          <w:color w:val="24292E"/>
           <w:sz w:val="24"/>
           <w:szCs w:val="24"/>
           <w:lang w:eastAsia="fr-FR"/>
@@ -2852,7 +2643,6 @@
       <w:r>
         <w:rPr>
           <w:rFonts w:ascii="Segoe UI" w:eastAsia="Times New Roman" w:hAnsi="Segoe UI" w:cs="Segoe UI"/>
-          <w:color w:val="24292E"/>
           <w:sz w:val="24"/>
           <w:szCs w:val="24"/>
           <w:lang w:eastAsia="fr-FR"/>
@@ -2862,7 +2652,6 @@
       <w:r>
         <w:rPr>
           <w:rFonts w:ascii="Segoe UI" w:eastAsia="Times New Roman" w:hAnsi="Segoe UI" w:cs="Segoe UI"/>
-          <w:color w:val="24292E"/>
           <w:sz w:val="24"/>
           <w:szCs w:val="24"/>
           <w:lang w:eastAsia="fr-FR"/>
@@ -2872,7 +2661,6 @@
       <w:r>
         <w:rPr>
           <w:rFonts w:ascii="Segoe UI" w:eastAsia="Times New Roman" w:hAnsi="Segoe UI" w:cs="Segoe UI"/>
-          <w:color w:val="24292E"/>
           <w:sz w:val="24"/>
           <w:szCs w:val="24"/>
           <w:lang w:eastAsia="fr-FR"/>
@@ -2882,28 +2670,16 @@
       <w:r>
         <w:rPr>
           <w:rFonts w:ascii="Segoe UI" w:eastAsia="Times New Roman" w:hAnsi="Segoe UI" w:cs="Segoe UI"/>
-          <w:color w:val="24292E"/>
           <w:sz w:val="24"/>
           <w:szCs w:val="24"/>
           <w:lang w:eastAsia="fr-FR"/>
         </w:rPr>
         <w:br/>
-        <w:t>SIGNATURES (Faire précéder les signatures de la mention "Lu et approuvé.</w:t>
-      </w:r>
-      <w:r>
-        <w:rPr>
-          <w:rFonts w:ascii="Segoe UI" w:eastAsia="Times New Roman" w:hAnsi="Segoe UI" w:cs="Segoe UI"/>
-          <w:color w:val="24292E"/>
-          <w:sz w:val="24"/>
-          <w:szCs w:val="24"/>
-          <w:lang w:eastAsia="fr-FR"/>
-        </w:rPr>
-        <w:t xml:space="preserve"> LVN </w:t>
-      </w:r>
-      <w:r>
-        <w:rPr>
-          <w:rFonts w:ascii="Segoe UI" w:eastAsia="Times New Roman" w:hAnsi="Segoe UI" w:cs="Segoe UI"/>
-          <w:color w:val="24292E"/>
+        <w:t xml:space="preserve">SIGNATURES (Faire précéder les signatures de la mention "Lu et approuvé. LVN </w:t>
+      </w:r>
+      <w:r>
+        <w:rPr>
+          <w:rFonts w:ascii="Segoe UI" w:eastAsia="Times New Roman" w:hAnsi="Segoe UI" w:cs="Segoe UI"/>
           <w:sz w:val="24"/>
           <w:szCs w:val="24"/>
           <w:lang w:eastAsia="fr-FR"/>
@@ -2913,7 +2689,6 @@
       <w:r>
         <w:rPr>
           <w:rFonts w:ascii="Segoe UI" w:eastAsia="Times New Roman" w:hAnsi="Segoe UI" w:cs="Segoe UI"/>
-          <w:color w:val="24292E"/>
           <w:sz w:val="24"/>
           <w:szCs w:val="24"/>
           <w:lang w:eastAsia="fr-FR"/>
@@ -2927,16 +2702,14 @@
         <w:jc w:val="left"/>
         <w:rPr>
           <w:rFonts w:ascii="Segoe UI" w:eastAsia="Times New Roman" w:hAnsi="Segoe UI" w:cs="Segoe UI"/>
-          <w:color w:val="24292E"/>
-          <w:sz w:val="24"/>
-          <w:szCs w:val="24"/>
-          <w:lang w:eastAsia="fr-FR"/>
-        </w:rPr>
-      </w:pPr>
-      <w:r>
-        <w:rPr>
-          <w:rFonts w:ascii="Segoe UI" w:eastAsia="Times New Roman" w:hAnsi="Segoe UI" w:cs="Segoe UI"/>
-          <w:color w:val="24292E"/>
+          <w:sz w:val="24"/>
+          <w:szCs w:val="24"/>
+          <w:lang w:eastAsia="fr-FR"/>
+        </w:rPr>
+      </w:pPr>
+      <w:r>
+        <w:rPr>
+          <w:rFonts w:ascii="Segoe UI" w:eastAsia="Times New Roman" w:hAnsi="Segoe UI" w:cs="Segoe UI"/>
           <w:sz w:val="24"/>
           <w:szCs w:val="24"/>
           <w:lang w:eastAsia="fr-FR"/>
@@ -2950,36 +2723,23 @@
         <w:jc w:val="left"/>
         <w:rPr>
           <w:rFonts w:ascii="Segoe UI" w:eastAsia="Times New Roman" w:hAnsi="Segoe UI" w:cs="Segoe UI"/>
-          <w:color w:val="24292E"/>
-          <w:sz w:val="24"/>
-          <w:szCs w:val="24"/>
-          <w:lang w:eastAsia="fr-FR"/>
-        </w:rPr>
-      </w:pPr>
-      <w:r>
-        <w:rPr>
-          <w:rFonts w:ascii="Segoe UI" w:eastAsia="Times New Roman" w:hAnsi="Segoe UI" w:cs="Segoe UI"/>
-          <w:color w:val="24292E"/>
-          <w:sz w:val="24"/>
-          <w:szCs w:val="24"/>
-          <w:lang w:eastAsia="fr-FR"/>
-        </w:rPr>
-        <w:t xml:space="preserve">LE </w:t>
-      </w:r>
-      <w:r>
-        <w:rPr>
-          <w:rFonts w:ascii="Segoe UI" w:eastAsia="Times New Roman" w:hAnsi="Segoe UI" w:cs="Segoe UI"/>
-          <w:color w:val="24292E"/>
-          <w:sz w:val="24"/>
-          <w:szCs w:val="24"/>
-          <w:lang w:eastAsia="fr-FR"/>
-        </w:rPr>
-        <w:t>FRANÇAIS</w:t>
-      </w:r>
-      <w:r>
-        <w:rPr>
-          <w:rFonts w:ascii="Segoe UI" w:eastAsia="Times New Roman" w:hAnsi="Segoe UI" w:cs="Segoe UI"/>
-          <w:color w:val="24292E"/>
+          <w:sz w:val="24"/>
+          <w:szCs w:val="24"/>
+          <w:lang w:eastAsia="fr-FR"/>
+        </w:rPr>
+      </w:pPr>
+      <w:r>
+        <w:rPr>
+          <w:rFonts w:ascii="Segoe UI" w:eastAsia="Times New Roman" w:hAnsi="Segoe UI" w:cs="Segoe UI"/>
+          <w:sz w:val="24"/>
+          <w:szCs w:val="24"/>
+          <w:lang w:eastAsia="fr-FR"/>
+        </w:rPr>
+        <w:t>LE FRANÇAIS</w:t>
+      </w:r>
+      <w:r>
+        <w:rPr>
+          <w:rFonts w:ascii="Segoe UI" w:eastAsia="Times New Roman" w:hAnsi="Segoe UI" w:cs="Segoe UI"/>
           <w:sz w:val="24"/>
           <w:szCs w:val="24"/>
           <w:lang w:eastAsia="fr-FR"/>
@@ -2989,7 +2749,6 @@
       <w:r>
         <w:rPr>
           <w:rFonts w:ascii="Segoe UI" w:eastAsia="Times New Roman" w:hAnsi="Segoe UI" w:cs="Segoe UI"/>
-          <w:color w:val="24292E"/>
           <w:sz w:val="24"/>
           <w:szCs w:val="24"/>
           <w:lang w:eastAsia="fr-FR"/>
@@ -2999,7 +2758,6 @@
       <w:r>
         <w:rPr>
           <w:rFonts w:ascii="Segoe UI" w:eastAsia="Times New Roman" w:hAnsi="Segoe UI" w:cs="Segoe UI"/>
-          <w:color w:val="24292E"/>
           <w:sz w:val="24"/>
           <w:szCs w:val="24"/>
           <w:lang w:eastAsia="fr-FR"/>
@@ -3009,7 +2767,6 @@
       <w:r>
         <w:rPr>
           <w:rFonts w:ascii="Segoe UI" w:eastAsia="Times New Roman" w:hAnsi="Segoe UI" w:cs="Segoe UI"/>
-          <w:color w:val="24292E"/>
           <w:sz w:val="24"/>
           <w:szCs w:val="24"/>
           <w:lang w:eastAsia="fr-FR"/>
@@ -3019,7 +2776,6 @@
       <w:r>
         <w:rPr>
           <w:rFonts w:ascii="Segoe UI" w:eastAsia="Times New Roman" w:hAnsi="Segoe UI" w:cs="Segoe UI"/>
-          <w:color w:val="24292E"/>
           <w:sz w:val="24"/>
           <w:szCs w:val="24"/>
           <w:lang w:eastAsia="fr-FR"/>
@@ -3029,7 +2785,6 @@
       <w:r>
         <w:rPr>
           <w:rFonts w:ascii="Segoe UI" w:eastAsia="Times New Roman" w:hAnsi="Segoe UI" w:cs="Segoe UI"/>
-          <w:color w:val="24292E"/>
           <w:sz w:val="24"/>
           <w:szCs w:val="24"/>
           <w:lang w:eastAsia="fr-FR"/>
@@ -3039,7 +2794,6 @@
       <w:r>
         <w:rPr>
           <w:rFonts w:ascii="Segoe UI" w:eastAsia="Times New Roman" w:hAnsi="Segoe UI" w:cs="Segoe UI"/>
-          <w:color w:val="24292E"/>
           <w:sz w:val="24"/>
           <w:szCs w:val="24"/>
           <w:lang w:eastAsia="fr-FR"/>
@@ -3049,7 +2803,6 @@
       <w:r>
         <w:rPr>
           <w:rFonts w:ascii="Segoe UI" w:eastAsia="Times New Roman" w:hAnsi="Segoe UI" w:cs="Segoe UI"/>
-          <w:color w:val="24292E"/>
           <w:sz w:val="24"/>
           <w:szCs w:val="24"/>
           <w:lang w:eastAsia="fr-FR"/>
@@ -3059,21 +2812,11 @@
       <w:r>
         <w:rPr>
           <w:rFonts w:ascii="Segoe UI" w:eastAsia="Times New Roman" w:hAnsi="Segoe UI" w:cs="Segoe UI"/>
-          <w:color w:val="24292E"/>
           <w:sz w:val="24"/>
           <w:szCs w:val="24"/>
           <w:lang w:eastAsia="fr-FR"/>
         </w:rPr>
         <w:tab/>
-      </w:r>
-      <w:r>
-        <w:rPr>
-          <w:rFonts w:ascii="Segoe UI" w:eastAsia="Times New Roman" w:hAnsi="Segoe UI" w:cs="Segoe UI"/>
-          <w:color w:val="24292E"/>
-          <w:sz w:val="24"/>
-          <w:szCs w:val="24"/>
-          <w:lang w:eastAsia="fr-FR"/>
-        </w:rPr>
         <w:t>L'ECOSSAIS</w:t>
       </w:r>
     </w:p>

</xml_diff>